<commit_message>
added user and admin service
</commit_message>
<xml_diff>
--- a/documentation/projectDescription.docx
+++ b/documentation/projectDescription.docx
@@ -539,7 +539,21 @@
         <w:rPr>
           <w:lang w:val="en-US"/>
         </w:rPr>
-        <w:t>Search: user makes request to search endpoint using filters(price,category[admin defines categories],based on phrase entered by user)</w:t>
+        <w:t>Search: user makes request to search endpoint using filters(</w:t>
+      </w:r>
+      <w:proofErr w:type="spellStart"/>
+      <w:r>
+        <w:rPr>
+          <w:lang w:val="en-US"/>
+        </w:rPr>
+        <w:t>price,category</w:t>
+      </w:r>
+      <w:proofErr w:type="spellEnd"/>
+      <w:r>
+        <w:rPr>
+          <w:lang w:val="en-US"/>
+        </w:rPr>
+        <w:t>[admin defines categories],based on phrase entered by user)</w:t>
       </w:r>
       <w:r>
         <w:rPr>
@@ -569,7 +583,39 @@
           <w:i/>
           <w:iCs/>
         </w:rPr>
-        <w:t>Integration of inpost api needs the NIP number</w:t>
+        <w:t xml:space="preserve">Integration of </w:t>
+      </w:r>
+      <w:proofErr w:type="spellStart"/>
+      <w:r>
+        <w:rPr>
+          <w:i/>
+          <w:iCs/>
+        </w:rPr>
+        <w:t>inpost</w:t>
+      </w:r>
+      <w:proofErr w:type="spellEnd"/>
+      <w:r>
+        <w:rPr>
+          <w:i/>
+          <w:iCs/>
+        </w:rPr>
+        <w:t xml:space="preserve"> </w:t>
+      </w:r>
+      <w:proofErr w:type="spellStart"/>
+      <w:r>
+        <w:rPr>
+          <w:i/>
+          <w:iCs/>
+        </w:rPr>
+        <w:t>api</w:t>
+      </w:r>
+      <w:proofErr w:type="spellEnd"/>
+      <w:r>
+        <w:rPr>
+          <w:i/>
+          <w:iCs/>
+        </w:rPr>
+        <w:t xml:space="preserve"> needs the NIP number</w:t>
       </w:r>
     </w:p>
     <w:p>
@@ -670,7 +716,39 @@
           <w:i/>
           <w:iCs/>
         </w:rPr>
-        <w:t>Use some apis maybe like twilio?</w:t>
+        <w:t xml:space="preserve">Use some </w:t>
+      </w:r>
+      <w:proofErr w:type="spellStart"/>
+      <w:r>
+        <w:rPr>
+          <w:i/>
+          <w:iCs/>
+        </w:rPr>
+        <w:t>apis</w:t>
+      </w:r>
+      <w:proofErr w:type="spellEnd"/>
+      <w:r>
+        <w:rPr>
+          <w:i/>
+          <w:iCs/>
+        </w:rPr>
+        <w:t xml:space="preserve"> maybe like </w:t>
+      </w:r>
+      <w:proofErr w:type="spellStart"/>
+      <w:r>
+        <w:rPr>
+          <w:i/>
+          <w:iCs/>
+        </w:rPr>
+        <w:t>twilio</w:t>
+      </w:r>
+      <w:proofErr w:type="spellEnd"/>
+      <w:r>
+        <w:rPr>
+          <w:i/>
+          <w:iCs/>
+        </w:rPr>
+        <w:t>?</w:t>
       </w:r>
     </w:p>
     <w:p>
@@ -768,7 +846,15 @@
         </w:numPr>
       </w:pPr>
       <w:r>
-        <w:t>Api gateway: will contain authorization(jwt token)</w:t>
+        <w:t>Api gateway: will contain authorization(</w:t>
+      </w:r>
+      <w:proofErr w:type="spellStart"/>
+      <w:r>
+        <w:t>jwt</w:t>
+      </w:r>
+      <w:proofErr w:type="spellEnd"/>
+      <w:r>
+        <w:t xml:space="preserve"> token)</w:t>
       </w:r>
       <w:r>
         <w:t xml:space="preserve"> 8080</w:t>
@@ -789,11 +875,17 @@
     </w:p>
     <w:p>
       <w:r>
-        <w:t>After user registers it will return short message like email was sent and will send the message to message queue which will be implemented using rabbitmq</w:t>
-      </w:r>
+        <w:t xml:space="preserve">After user registers it will return short message like email was sent and will send the message to message queue which will be implemented using </w:t>
+      </w:r>
+      <w:proofErr w:type="spellStart"/>
+      <w:r>
+        <w:t>rabbitmq</w:t>
+      </w:r>
+      <w:proofErr w:type="spellEnd"/>
     </w:p>
     <w:p/>
     <w:p>
+      <w:proofErr w:type="spellStart"/>
       <w:r>
         <w:rPr>
           <w:b/>
@@ -801,6 +893,7 @@
         </w:rPr>
         <w:t>Subsriptions</w:t>
       </w:r>
+      <w:proofErr w:type="spellEnd"/>
       <w:r>
         <w:t xml:space="preserve"> will be stored in separate table</w:t>
       </w:r>
@@ -835,8 +928,13 @@
     <w:p/>
     <w:p/>
     <w:p>
-      <w:r>
-        <w:t>app_user entity should be shared with feign since it will be reused in other microservices</w:t>
+      <w:proofErr w:type="spellStart"/>
+      <w:r>
+        <w:t>app_user</w:t>
+      </w:r>
+      <w:proofErr w:type="spellEnd"/>
+      <w:r>
+        <w:t xml:space="preserve"> entity should be shared with feign since it will be reused in other microservices</w:t>
       </w:r>
       <w:r>
         <w:br/>
@@ -852,15 +950,144 @@
     <w:p>
       <w:r>
         <w:lastRenderedPageBreak/>
-        <w:t>for each microservice security configurations are needed so user can not access the endpoint in microservices directly(without api gateway)</w:t>
+        <w:t xml:space="preserve">for each microservice security configurations are needed so user </w:t>
+      </w:r>
+      <w:proofErr w:type="spellStart"/>
+      <w:r>
+        <w:t>can not</w:t>
+      </w:r>
+      <w:proofErr w:type="spellEnd"/>
+      <w:r>
+        <w:t xml:space="preserve"> access the endpoint in microservices directly(without </w:t>
+      </w:r>
+      <w:proofErr w:type="spellStart"/>
+      <w:r>
+        <w:t>api</w:t>
+      </w:r>
+      <w:proofErr w:type="spellEnd"/>
+      <w:r>
+        <w:t xml:space="preserve"> gateway)</w:t>
       </w:r>
     </w:p>
     <w:p/>
     <w:p>
-      <w:r>
-        <w:t>Don’t focus on api gateway focus on registration why post request doesn’t work</w:t>
-      </w:r>
-    </w:p>
+      <w:pPr>
+        <w:shd w:val="clear" w:color="auto" w:fill="282C34"/>
+        <w:spacing w:after="0" w:line="240" w:lineRule="auto"/>
+        <w:rPr>
+          <w:rFonts w:ascii="Courier New" w:eastAsia="Times New Roman" w:hAnsi="Courier New" w:cs="Courier New"/>
+          <w:color w:val="BBBBBB"/>
+          <w:kern w:val="0"/>
+          <w:sz w:val="21"/>
+          <w:szCs w:val="21"/>
+          <w:lang w:eastAsia="en-GB"/>
+          <w14:ligatures w14:val="none"/>
+        </w:rPr>
+      </w:pPr>
+      <w:r>
+        <w:rPr>
+          <w:rFonts w:ascii="Courier New" w:eastAsia="Times New Roman" w:hAnsi="Courier New" w:cs="Courier New"/>
+          <w:color w:val="BBBBBB"/>
+          <w:kern w:val="0"/>
+          <w:sz w:val="21"/>
+          <w:szCs w:val="21"/>
+          <w:lang w:eastAsia="en-GB"/>
+          <w14:ligatures w14:val="none"/>
+        </w:rPr>
+        <w:t>Gateway: 8080</w:t>
+      </w:r>
+      <w:r>
+        <w:rPr>
+          <w:rFonts w:ascii="Courier New" w:eastAsia="Times New Roman" w:hAnsi="Courier New" w:cs="Courier New"/>
+          <w:color w:val="BBBBBB"/>
+          <w:kern w:val="0"/>
+          <w:sz w:val="21"/>
+          <w:szCs w:val="21"/>
+          <w:lang w:eastAsia="en-GB"/>
+          <w14:ligatures w14:val="none"/>
+        </w:rPr>
+        <w:br/>
+      </w:r>
+      <w:proofErr w:type="spellStart"/>
+      <w:r>
+        <w:rPr>
+          <w:rFonts w:ascii="Courier New" w:eastAsia="Times New Roman" w:hAnsi="Courier New" w:cs="Courier New"/>
+          <w:color w:val="BBBBBB"/>
+          <w:kern w:val="0"/>
+          <w:sz w:val="21"/>
+          <w:szCs w:val="21"/>
+          <w:lang w:eastAsia="en-GB"/>
+          <w14:ligatures w14:val="none"/>
+        </w:rPr>
+        <w:t>RegistrationMicroservice</w:t>
+      </w:r>
+      <w:proofErr w:type="spellEnd"/>
+      <w:r>
+        <w:rPr>
+          <w:rFonts w:ascii="Courier New" w:eastAsia="Times New Roman" w:hAnsi="Courier New" w:cs="Courier New"/>
+          <w:color w:val="BBBBBB"/>
+          <w:kern w:val="0"/>
+          <w:sz w:val="21"/>
+          <w:szCs w:val="21"/>
+          <w:lang w:eastAsia="en-GB"/>
+          <w14:ligatures w14:val="none"/>
+        </w:rPr>
+        <w:t>: 8081</w:t>
+      </w:r>
+      <w:r>
+        <w:rPr>
+          <w:rFonts w:ascii="Courier New" w:eastAsia="Times New Roman" w:hAnsi="Courier New" w:cs="Courier New"/>
+          <w:color w:val="BBBBBB"/>
+          <w:kern w:val="0"/>
+          <w:sz w:val="21"/>
+          <w:szCs w:val="21"/>
+          <w:lang w:eastAsia="en-GB"/>
+          <w14:ligatures w14:val="none"/>
+        </w:rPr>
+        <w:br/>
+        <w:t>Notification: 8082</w:t>
+      </w:r>
+      <w:r>
+        <w:rPr>
+          <w:rFonts w:ascii="Courier New" w:eastAsia="Times New Roman" w:hAnsi="Courier New" w:cs="Courier New"/>
+          <w:color w:val="BBBBBB"/>
+          <w:kern w:val="0"/>
+          <w:sz w:val="21"/>
+          <w:szCs w:val="21"/>
+          <w:lang w:eastAsia="en-GB"/>
+          <w14:ligatures w14:val="none"/>
+        </w:rPr>
+        <w:br/>
+        <w:t>Authentication: 8083</w:t>
+      </w:r>
+      <w:r>
+        <w:rPr>
+          <w:rFonts w:ascii="Courier New" w:eastAsia="Times New Roman" w:hAnsi="Courier New" w:cs="Courier New"/>
+          <w:color w:val="BBBBBB"/>
+          <w:kern w:val="0"/>
+          <w:sz w:val="21"/>
+          <w:szCs w:val="21"/>
+          <w:lang w:eastAsia="en-GB"/>
+          <w14:ligatures w14:val="none"/>
+        </w:rPr>
+        <w:br/>
+        <w:t>Zipkin : 9411</w:t>
+      </w:r>
+      <w:r>
+        <w:rPr>
+          <w:rFonts w:ascii="Courier New" w:eastAsia="Times New Roman" w:hAnsi="Courier New" w:cs="Courier New"/>
+          <w:color w:val="BBBBBB"/>
+          <w:kern w:val="0"/>
+          <w:sz w:val="21"/>
+          <w:szCs w:val="21"/>
+          <w:lang w:eastAsia="en-GB"/>
+          <w14:ligatures w14:val="none"/>
+        </w:rPr>
+        <w:br/>
+        <w:t>eureka: 8761</w:t>
+      </w:r>
+    </w:p>
+    <w:p/>
     <w:sectPr>
       <w:pgSz w:w="11906" w:h="16838"/>
       <w:pgMar w:top="1440" w:right="1440" w:bottom="1440" w:left="1440" w:header="720" w:footer="720" w:gutter="0"/>

</xml_diff>